<commit_message>
Revisión del fichero de Clustering de @elambri
</commit_message>
<xml_diff>
--- a/Clustering/Clustering.docx
+++ b/Clustering/Clustering.docx
@@ -24,15 +24,13 @@
           <w:lang w:val="es-ES"/>
         </w:rPr>
       </w:pPr>
-      <w:proofErr w:type="gramStart"/>
-      <w:r>
-        <w:rPr>
-          <w:b/>
-          <w:lang w:val="es-ES"/>
-        </w:rPr>
-        <w:t>Definición :</w:t>
-      </w:r>
-      <w:proofErr w:type="gramEnd"/>
+      <w:r>
+        <w:rPr>
+          <w:b/>
+          <w:lang w:val="es-ES"/>
+        </w:rPr>
+        <w:t>Definición:</w:t>
+      </w:r>
       <w:r>
         <w:rPr>
           <w:b/>
@@ -51,25 +49,29 @@
         <w:rPr>
           <w:lang w:val="es-ES"/>
         </w:rPr>
-        <w:t>La agrupación de datos es uno de los métodos de análisis de datos. Su objetivo es dividir un conjunto de datos en diferentes "paquetes" homogéneos, en el sentido de que los datos de cada subconjunto comparten características comunes, que a menudo corresponden a criterios de proximidad (similitud informática) que se definen mediante la introducción de medidas de distancia y clases entre objetos.</w:t>
-      </w:r>
-    </w:p>
-    <w:p>
-      <w:pPr>
-        <w:rPr>
-          <w:b/>
-          <w:lang w:val="es-ES"/>
-        </w:rPr>
-      </w:pPr>
-      <w:proofErr w:type="gramStart"/>
-      <w:r>
-        <w:rPr>
-          <w:b/>
-          <w:lang w:val="es-ES"/>
-        </w:rPr>
-        <w:t>Problema :</w:t>
-      </w:r>
-      <w:proofErr w:type="gramEnd"/>
+        <w:t>El agrupamiento</w:t>
+      </w:r>
+      <w:r>
+        <w:rPr>
+          <w:lang w:val="es-ES"/>
+        </w:rPr>
+        <w:t xml:space="preserve"> de datos es uno de los métodos de análisis de datos. Su objetivo es dividir un conjunto de datos en diferentes "paquetes" homogéneos, en el sentido de que los datos de cada subconjunto comparten características comunes, que a menudo corresponden a criterios de proximidad (similitud informática) que se definen mediante la introducción de medidas de distancia y clases entre objetos.</w:t>
+      </w:r>
+    </w:p>
+    <w:p>
+      <w:pPr>
+        <w:rPr>
+          <w:b/>
+          <w:lang w:val="es-ES"/>
+        </w:rPr>
+      </w:pPr>
+      <w:r>
+        <w:rPr>
+          <w:b/>
+          <w:lang w:val="es-ES"/>
+        </w:rPr>
+        <w:t>Problema:</w:t>
+      </w:r>
     </w:p>
     <w:p>
       <w:pPr>
@@ -95,25 +97,29 @@
         <w:rPr>
           <w:lang w:val="es-ES"/>
         </w:rPr>
-        <w:t xml:space="preserve"> para la agrupación.</w:t>
-      </w:r>
-    </w:p>
-    <w:p>
-      <w:pPr>
-        <w:rPr>
-          <w:b/>
-          <w:lang w:val="es-ES"/>
-        </w:rPr>
-      </w:pPr>
-      <w:proofErr w:type="gramStart"/>
-      <w:r>
-        <w:rPr>
-          <w:b/>
-          <w:lang w:val="es-ES"/>
-        </w:rPr>
-        <w:t>Pasos :</w:t>
-      </w:r>
-      <w:proofErr w:type="gramEnd"/>
+        <w:t xml:space="preserve"> para </w:t>
+      </w:r>
+      <w:r>
+        <w:rPr>
+          <w:lang w:val="es-ES"/>
+        </w:rPr>
+        <w:t>el agrupamiento.</w:t>
+      </w:r>
+    </w:p>
+    <w:p>
+      <w:pPr>
+        <w:rPr>
+          <w:b/>
+          <w:lang w:val="es-ES"/>
+        </w:rPr>
+      </w:pPr>
+      <w:r>
+        <w:rPr>
+          <w:b/>
+          <w:lang w:val="es-ES"/>
+        </w:rPr>
+        <w:t>Pasos:</w:t>
+      </w:r>
     </w:p>
     <w:p>
       <w:pPr>
@@ -158,21 +164,52 @@
         <w:rPr>
           <w:lang w:val="es-ES"/>
         </w:rPr>
-        <w:t>Este valor fue elegido por dos razones: primero, porque los textos de los comentarios de la película son bastante cortos y contienen muchas palabras que son comprensibles en lenguaje natural, y segundo, para minimizar la complejidad en tiempo de ejecución.</w:t>
-      </w:r>
-    </w:p>
-    <w:p>
-      <w:pPr>
-        <w:rPr>
-          <w:lang w:val="es-ES"/>
-        </w:rPr>
-      </w:pPr>
-      <w:r>
-        <w:rPr>
-          <w:b/>
-          <w:lang w:val="es-ES"/>
-        </w:rPr>
-        <w:t>-la frecuencia de presencia del término:</w:t>
+        <w:t>Este valor fue elegido por dos razones: primero, porque los textos de los comentarios de la</w:t>
+      </w:r>
+      <w:r>
+        <w:rPr>
+          <w:lang w:val="es-ES"/>
+        </w:rPr>
+        <w:t>s</w:t>
+      </w:r>
+      <w:r>
+        <w:rPr>
+          <w:lang w:val="es-ES"/>
+        </w:rPr>
+        <w:t xml:space="preserve"> película</w:t>
+      </w:r>
+      <w:r>
+        <w:rPr>
+          <w:lang w:val="es-ES"/>
+        </w:rPr>
+        <w:t>s</w:t>
+      </w:r>
+      <w:r>
+        <w:rPr>
+          <w:lang w:val="es-ES"/>
+        </w:rPr>
+        <w:t xml:space="preserve"> son bastante cortos y contienen muchas palabras que son comprensibles en lenguaje natural, y segundo, para minimizar la complejidad en tiempo de ejecución.</w:t>
+      </w:r>
+    </w:p>
+    <w:p>
+      <w:pPr>
+        <w:rPr>
+          <w:lang w:val="es-ES"/>
+        </w:rPr>
+      </w:pPr>
+      <w:r>
+        <w:rPr>
+          <w:b/>
+          <w:lang w:val="es-ES"/>
+        </w:rPr>
+        <w:t>-L</w:t>
+      </w:r>
+      <w:r>
+        <w:rPr>
+          <w:b/>
+          <w:lang w:val="es-ES"/>
+        </w:rPr>
+        <w:t>a frecuencia de presencia del término:</w:t>
       </w:r>
       <w:r>
         <w:rPr>
@@ -191,21 +228,7 @@
         <w:rPr>
           <w:lang w:val="es-ES"/>
         </w:rPr>
-        <w:t xml:space="preserve">El término debe estar presente más de cuatro veces y por lo tanto en cuatro documentos para ser </w:t>
-      </w:r>
-      <w:proofErr w:type="gramStart"/>
-      <w:r>
-        <w:rPr>
-          <w:lang w:val="es-ES"/>
-        </w:rPr>
-        <w:t>evaluado</w:t>
-      </w:r>
-      <w:proofErr w:type="gramEnd"/>
-      <w:r>
-        <w:rPr>
-          <w:lang w:val="es-ES"/>
-        </w:rPr>
-        <w:t xml:space="preserve"> como un término clave.</w:t>
+        <w:t>El término debe estar presente más de cuatro veces y por lo tanto en cuatro documentos para ser evaluado como un término clave.</w:t>
       </w:r>
     </w:p>
     <w:p>
@@ -222,48 +245,110 @@
         </w:rPr>
         <w:t xml:space="preserve">-Cálculo de la matriz de </w:t>
       </w:r>
-      <w:proofErr w:type="gramStart"/>
-      <w:r>
-        <w:rPr>
-          <w:b/>
-          <w:lang w:val="es-ES"/>
-        </w:rPr>
-        <w:t>distancias :</w:t>
-      </w:r>
-      <w:proofErr w:type="gramEnd"/>
-      <w:r>
-        <w:rPr>
-          <w:b/>
-          <w:lang w:val="es-ES"/>
-        </w:rPr>
-        <w:t xml:space="preserve">  </w:t>
-      </w:r>
-    </w:p>
-    <w:p>
-      <w:pPr>
-        <w:rPr>
-          <w:lang w:val="es-ES"/>
-        </w:rPr>
-      </w:pPr>
-      <w:r>
-        <w:rPr>
-          <w:lang w:val="es-ES"/>
-        </w:rPr>
-        <w:t xml:space="preserve">Calcula los valores de distancia utilizando la distancia </w:t>
-      </w:r>
-      <w:proofErr w:type="spellStart"/>
-      <w:r>
-        <w:rPr>
-          <w:lang w:val="es-ES"/>
-        </w:rPr>
-        <w:t>euclídea</w:t>
-      </w:r>
-      <w:proofErr w:type="spellEnd"/>
-      <w:r>
-        <w:rPr>
-          <w:lang w:val="es-ES"/>
-        </w:rPr>
-        <w:t xml:space="preserve"> para todos los pares de líneas de la tabla de entrada que representa los términos y documentos correspondientes. El resultado se añade a la tabla de entrada como una sola columna que contiene los valores de los vectores de distancia.</w:t>
+      <w:r>
+        <w:rPr>
+          <w:b/>
+          <w:lang w:val="es-ES"/>
+        </w:rPr>
+        <w:t>distancias:</w:t>
+      </w:r>
+      <w:r>
+        <w:rPr>
+          <w:b/>
+          <w:lang w:val="es-ES"/>
+        </w:rPr>
+        <w:t xml:space="preserve"> </w:t>
+      </w:r>
+    </w:p>
+    <w:p>
+      <w:pPr>
+        <w:rPr>
+          <w:lang w:val="es-ES"/>
+        </w:rPr>
+      </w:pPr>
+      <w:r>
+        <w:rPr>
+          <w:lang w:val="es-ES"/>
+        </w:rPr>
+        <w:t>Se calculan</w:t>
+      </w:r>
+      <w:r>
+        <w:rPr>
+          <w:lang w:val="es-ES"/>
+        </w:rPr>
+        <w:t xml:space="preserve"> los valores de distancia</w:t>
+      </w:r>
+      <w:r>
+        <w:rPr>
+          <w:lang w:val="es-ES"/>
+        </w:rPr>
+        <w:t>s</w:t>
+      </w:r>
+      <w:r>
+        <w:rPr>
+          <w:lang w:val="es-ES"/>
+        </w:rPr>
+        <w:t xml:space="preserve"> utilizando </w:t>
+      </w:r>
+      <w:r>
+        <w:rPr>
+          <w:lang w:val="es-ES"/>
+        </w:rPr>
+        <w:t>la distancia euclídea para todas las combinaciones de</w:t>
+      </w:r>
+      <w:r>
+        <w:rPr>
+          <w:lang w:val="es-ES"/>
+        </w:rPr>
+        <w:t xml:space="preserve"> pares de</w:t>
+      </w:r>
+      <w:r>
+        <w:rPr>
+          <w:lang w:val="es-ES"/>
+        </w:rPr>
+        <w:t xml:space="preserve"> filas</w:t>
+      </w:r>
+      <w:r>
+        <w:rPr>
+          <w:lang w:val="es-ES"/>
+        </w:rPr>
+        <w:t xml:space="preserve"> de la tabla de entrada</w:t>
+      </w:r>
+      <w:r>
+        <w:rPr>
+          <w:lang w:val="es-ES"/>
+        </w:rPr>
+        <w:t>,</w:t>
+      </w:r>
+      <w:r>
+        <w:rPr>
+          <w:lang w:val="es-ES"/>
+        </w:rPr>
+        <w:t xml:space="preserve"> que </w:t>
+      </w:r>
+      <w:r>
+        <w:rPr>
+          <w:lang w:val="es-ES"/>
+        </w:rPr>
+        <w:t>contiene los documentos y sus términos</w:t>
+      </w:r>
+      <w:r>
+        <w:rPr>
+          <w:lang w:val="es-ES"/>
+        </w:rPr>
+        <w:t xml:space="preserve">. El resultado se añade a la tabla de entrada como una sola columna que contiene los </w:t>
+      </w:r>
+      <w:r>
+        <w:rPr>
+          <w:lang w:val="es-ES"/>
+        </w:rPr>
+        <w:t>tamaños</w:t>
+      </w:r>
+      <w:r>
+        <w:rPr>
+          <w:lang w:val="es-ES"/>
+        </w:rPr>
+        <w:t xml:space="preserve"> de los vectores de distancia.</w:t>
       </w:r>
     </w:p>
     <w:p>
@@ -347,7 +432,13 @@
         <w:rPr>
           <w:lang w:val="es-ES"/>
         </w:rPr>
-        <w:t xml:space="preserve">: el valor fue variado de 2 a 3 </w:t>
+        <w:t>: E</w:t>
+      </w:r>
+      <w:r>
+        <w:rPr>
+          <w:lang w:val="es-ES"/>
+        </w:rPr>
+        <w:t xml:space="preserve">l valor fue variado de 2 a 3 </w:t>
       </w:r>
       <w:proofErr w:type="spellStart"/>
       <w:r>
@@ -390,14 +481,12 @@
         </w:rPr>
         <w:t xml:space="preserve"> </w:t>
       </w:r>
-      <w:proofErr w:type="spellStart"/>
-      <w:r>
-        <w:rPr>
-          <w:b/>
-        </w:rPr>
-        <w:t>grupos</w:t>
-      </w:r>
-      <w:proofErr w:type="spellEnd"/>
+      <w:r>
+        <w:rPr>
+          <w:b/>
+        </w:rPr>
+        <w:t>clusters</w:t>
+      </w:r>
       <w:r>
         <w:rPr>
           <w:b/>
@@ -442,7 +531,13 @@
         <w:rPr>
           <w:lang w:val="es-ES"/>
         </w:rPr>
-        <w:t xml:space="preserve">Podemos ver la clasificación por </w:t>
+        <w:t>Podemos ver la clasi</w:t>
+      </w:r>
+      <w:r>
+        <w:rPr>
+          <w:lang w:val="es-ES"/>
+        </w:rPr>
+        <w:t xml:space="preserve">ficación por </w:t>
       </w:r>
       <w:proofErr w:type="spellStart"/>
       <w:r>
@@ -456,21 +551,25 @@
         <w:rPr>
           <w:lang w:val="es-ES"/>
         </w:rPr>
-        <w:t xml:space="preserve"> (0, 1, 2 </w:t>
-      </w:r>
-      <w:proofErr w:type="spellStart"/>
-      <w:r>
-        <w:rPr>
-          <w:lang w:val="es-ES"/>
-        </w:rPr>
-        <w:t>ó</w:t>
-      </w:r>
-      <w:proofErr w:type="spellEnd"/>
-      <w:r>
-        <w:rPr>
-          <w:lang w:val="es-ES"/>
-        </w:rPr>
-        <w:t xml:space="preserve"> 3) y los colores corresponden a los </w:t>
+        <w:t xml:space="preserve"> (0, 1, 2 o</w:t>
+      </w:r>
+      <w:r>
+        <w:rPr>
+          <w:lang w:val="es-ES"/>
+        </w:rPr>
+        <w:t xml:space="preserve"> 3)</w:t>
+      </w:r>
+      <w:r>
+        <w:rPr>
+          <w:lang w:val="es-ES"/>
+        </w:rPr>
+        <w:t>, donde</w:t>
+      </w:r>
+      <w:r>
+        <w:rPr>
+          <w:lang w:val="es-ES"/>
+        </w:rPr>
+        <w:t xml:space="preserve"> los colores corresponden a los </w:t>
       </w:r>
       <w:proofErr w:type="spellStart"/>
       <w:r>
@@ -484,21 +583,7 @@
         <w:rPr>
           <w:lang w:val="es-ES"/>
         </w:rPr>
-        <w:t xml:space="preserve"> asignados, así como la distancia </w:t>
-      </w:r>
-      <w:proofErr w:type="spellStart"/>
-      <w:r>
-        <w:rPr>
-          <w:lang w:val="es-ES"/>
-        </w:rPr>
-        <w:t>euclídea</w:t>
-      </w:r>
-      <w:proofErr w:type="spellEnd"/>
-      <w:r>
-        <w:rPr>
-          <w:lang w:val="es-ES"/>
-        </w:rPr>
-        <w:t xml:space="preserve"> y la puntuación de cada término.</w:t>
+        <w:t xml:space="preserve"> asignados, así como la distancia euclídea y la puntuación de cada término.</w:t>
       </w:r>
     </w:p>
     <w:p>
@@ -526,7 +611,7 @@
       <w:r>
         <w:rPr>
           <w:noProof/>
-          <w:lang w:eastAsia="fr-FR"/>
+          <w:lang w:val="es-ES" w:eastAsia="es-ES"/>
         </w:rPr>
         <w:drawing>
           <wp:inline distT="0" distB="0" distL="0" distR="0" wp14:anchorId="37EFCA1B" wp14:editId="23FB2DB5">
@@ -569,7 +654,7 @@
       <w:r>
         <w:rPr>
           <w:noProof/>
-          <w:lang w:eastAsia="fr-FR"/>
+          <w:lang w:val="es-ES" w:eastAsia="es-ES"/>
         </w:rPr>
         <w:drawing>
           <wp:inline distT="0" distB="0" distL="0" distR="0" wp14:anchorId="4B5AAE9D" wp14:editId="4D67945F">
@@ -685,7 +770,6 @@
         <w:t xml:space="preserve"> </w:t>
       </w:r>
       <w:proofErr w:type="spellStart"/>
-      <w:proofErr w:type="gramStart"/>
       <w:r>
         <w:rPr>
           <w:b/>
@@ -699,9 +783,8 @@
           <w:b/>
           <w:lang w:val="es-ES"/>
         </w:rPr>
-        <w:t> :</w:t>
-      </w:r>
-      <w:proofErr w:type="gramEnd"/>
+        <w:t>:</w:t>
+      </w:r>
     </w:p>
     <w:p>
       <w:pPr>
@@ -740,7 +823,13 @@
         <w:rPr>
           <w:lang w:val="es-ES"/>
         </w:rPr>
-        <w:t xml:space="preserve">Podemos ver la clasificación por </w:t>
+        <w:t>Podemos ver la cl</w:t>
+      </w:r>
+      <w:r>
+        <w:rPr>
+          <w:lang w:val="es-ES"/>
+        </w:rPr>
+        <w:t xml:space="preserve">asificación por </w:t>
       </w:r>
       <w:proofErr w:type="spellStart"/>
       <w:r>
@@ -754,21 +843,25 @@
         <w:rPr>
           <w:lang w:val="es-ES"/>
         </w:rPr>
-        <w:t xml:space="preserve"> (0, 1 </w:t>
-      </w:r>
-      <w:proofErr w:type="spellStart"/>
-      <w:r>
-        <w:rPr>
-          <w:lang w:val="es-ES"/>
-        </w:rPr>
-        <w:t>ó</w:t>
-      </w:r>
-      <w:proofErr w:type="spellEnd"/>
-      <w:r>
-        <w:rPr>
-          <w:lang w:val="es-ES"/>
-        </w:rPr>
-        <w:t xml:space="preserve"> 2) y los colores corresponden a los </w:t>
+        <w:t xml:space="preserve"> (0, 1 o</w:t>
+      </w:r>
+      <w:r>
+        <w:rPr>
+          <w:lang w:val="es-ES"/>
+        </w:rPr>
+        <w:t xml:space="preserve"> 2</w:t>
+      </w:r>
+      <w:r>
+        <w:rPr>
+          <w:lang w:val="es-ES"/>
+        </w:rPr>
+        <w:t>), donde los</w:t>
+      </w:r>
+      <w:r>
+        <w:rPr>
+          <w:lang w:val="es-ES"/>
+        </w:rPr>
+        <w:t xml:space="preserve"> colores corresponden a los </w:t>
       </w:r>
       <w:proofErr w:type="spellStart"/>
       <w:r>
@@ -782,26 +875,12 @@
         <w:rPr>
           <w:lang w:val="es-ES"/>
         </w:rPr>
-        <w:t xml:space="preserve"> asignados, así como la distancia </w:t>
-      </w:r>
-      <w:proofErr w:type="spellStart"/>
-      <w:r>
-        <w:rPr>
-          <w:lang w:val="es-ES"/>
-        </w:rPr>
-        <w:t>euclídea</w:t>
-      </w:r>
-      <w:proofErr w:type="spellEnd"/>
-      <w:r>
-        <w:rPr>
-          <w:lang w:val="es-ES"/>
-        </w:rPr>
-        <w:t xml:space="preserve"> y la puntuación de cada término.</w:t>
+        <w:t xml:space="preserve"> asignados, así como la distancia euclídea y la puntuación de cada término.</w:t>
       </w:r>
       <w:r>
         <w:rPr>
           <w:noProof/>
-          <w:lang w:eastAsia="fr-FR"/>
+          <w:lang w:val="es-ES" w:eastAsia="es-ES"/>
         </w:rPr>
         <w:drawing>
           <wp:inline distT="0" distB="0" distL="0" distR="0" wp14:anchorId="34BFDEFD" wp14:editId="2F2C3E7D">
@@ -856,7 +935,7 @@
       <w:r>
         <w:rPr>
           <w:noProof/>
-          <w:lang w:eastAsia="fr-FR"/>
+          <w:lang w:val="es-ES" w:eastAsia="es-ES"/>
         </w:rPr>
         <w:lastRenderedPageBreak/>
         <w:drawing>
@@ -927,14 +1006,86 @@
         <w:rPr>
           <w:lang w:val="es-ES"/>
         </w:rPr>
-        <w:t xml:space="preserve"> (3</w:t>
-      </w:r>
-      <w:r>
-        <w:rPr>
+        <w:t xml:space="preserve"> (3 </w:t>
+      </w:r>
+      <w:proofErr w:type="spellStart"/>
+      <w:r>
+        <w:rPr>
+          <w:lang w:val="es-ES"/>
+        </w:rPr>
+        <w:t>clusters</w:t>
+      </w:r>
+      <w:proofErr w:type="spellEnd"/>
+      <w:r>
+        <w:rPr>
+          <w:lang w:val="es-ES"/>
+        </w:rPr>
+        <w:t xml:space="preserve"> con K-media</w:t>
+      </w:r>
+      <w:r>
+        <w:rPr>
+          <w:lang w:val="es-ES"/>
+        </w:rPr>
+        <w:t>)</w:t>
+      </w:r>
+    </w:p>
+    <w:p>
+      <w:pPr>
+        <w:rPr>
+          <w:lang w:val="es-ES"/>
+        </w:rPr>
+      </w:pPr>
+    </w:p>
+    <w:p>
+      <w:pPr>
+        <w:rPr>
+          <w:b/>
+        </w:rPr>
+      </w:pPr>
+      <w:r>
+        <w:rPr>
+          <w:b/>
           <w:lang w:val="es-ES"/>
         </w:rPr>
         <w:t xml:space="preserve"> </w:t>
       </w:r>
+      <w:r>
+        <w:rPr>
+          <w:b/>
+        </w:rPr>
+        <w:t xml:space="preserve">2/ </w:t>
+      </w:r>
+      <w:r>
+        <w:rPr>
+          <w:b/>
+        </w:rPr>
+        <w:t>Dos</w:t>
+      </w:r>
+      <w:r>
+        <w:rPr>
+          <w:b/>
+        </w:rPr>
+        <w:t xml:space="preserve"> clusters</w:t>
+      </w:r>
+      <w:r>
+        <w:rPr>
+          <w:b/>
+        </w:rPr>
+        <w:t>:</w:t>
+      </w:r>
+    </w:p>
+    <w:p>
+      <w:pPr>
+        <w:rPr>
+          <w:lang w:val="es-ES"/>
+        </w:rPr>
+      </w:pPr>
+      <w:r>
+        <w:rPr>
+          <w:lang w:val="es-ES"/>
+        </w:rPr>
+        <w:t xml:space="preserve">La distribución de los </w:t>
+      </w:r>
       <w:proofErr w:type="spellStart"/>
       <w:r>
         <w:rPr>
@@ -947,65 +1098,27 @@
         <w:rPr>
           <w:lang w:val="es-ES"/>
         </w:rPr>
-        <w:t xml:space="preserve"> con K-media</w:t>
-      </w:r>
-      <w:r>
-        <w:rPr>
-          <w:lang w:val="es-ES"/>
-        </w:rPr>
-        <w:t>)</w:t>
-      </w:r>
-    </w:p>
-    <w:p>
-      <w:pPr>
-        <w:rPr>
-          <w:lang w:val="es-ES"/>
-        </w:rPr>
-      </w:pPr>
-    </w:p>
-    <w:p>
-      <w:pPr>
-        <w:rPr>
-          <w:b/>
-        </w:rPr>
-      </w:pPr>
-      <w:r>
-        <w:rPr>
-          <w:b/>
-          <w:lang w:val="es-ES"/>
-        </w:rPr>
-        <w:t xml:space="preserve"> </w:t>
-      </w:r>
-      <w:r>
-        <w:rPr>
-          <w:b/>
-        </w:rPr>
-        <w:t xml:space="preserve">2/ </w:t>
-      </w:r>
-      <w:r>
-        <w:rPr>
-          <w:b/>
-        </w:rPr>
-        <w:t>Dos</w:t>
-      </w:r>
-      <w:r>
-        <w:rPr>
-          <w:b/>
-        </w:rPr>
-        <w:t xml:space="preserve"> clusters :</w:t>
-      </w:r>
-    </w:p>
-    <w:p>
-      <w:pPr>
-        <w:rPr>
-          <w:lang w:val="es-ES"/>
-        </w:rPr>
-      </w:pPr>
-      <w:r>
-        <w:rPr>
-          <w:lang w:val="es-ES"/>
-        </w:rPr>
-        <w:t xml:space="preserve">La distribución de los </w:t>
+        <w:t xml:space="preserve"> se puede ver en el gráfico -3-.</w:t>
+      </w:r>
+    </w:p>
+    <w:p>
+      <w:pPr>
+        <w:rPr>
+          <w:b/>
+          <w:lang w:val="es-ES"/>
+        </w:rPr>
+      </w:pPr>
+      <w:r>
+        <w:rPr>
+          <w:lang w:val="es-ES"/>
+        </w:rPr>
+        <w:t>Podemos ver la</w:t>
+      </w:r>
+      <w:r>
+        <w:rPr>
+          <w:lang w:val="es-ES"/>
+        </w:rPr>
+        <w:t xml:space="preserve"> clasificación por </w:t>
       </w:r>
       <w:proofErr w:type="spellStart"/>
       <w:r>
@@ -1019,21 +1132,13 @@
         <w:rPr>
           <w:lang w:val="es-ES"/>
         </w:rPr>
-        <w:t xml:space="preserve"> se puede ver en el gráfico -3-.</w:t>
-      </w:r>
-    </w:p>
-    <w:p>
-      <w:pPr>
-        <w:rPr>
-          <w:b/>
-          <w:lang w:val="es-ES"/>
-        </w:rPr>
-      </w:pPr>
-      <w:r>
-        <w:rPr>
-          <w:lang w:val="es-ES"/>
-        </w:rPr>
-        <w:t xml:space="preserve">Podemos ver la clasificación por </w:t>
+        <w:t xml:space="preserve"> (0 o 1), donde los </w:t>
+      </w:r>
+      <w:r>
+        <w:rPr>
+          <w:lang w:val="es-ES"/>
+        </w:rPr>
+        <w:t xml:space="preserve">colores corresponden a los </w:t>
       </w:r>
       <w:proofErr w:type="spellStart"/>
       <w:r>
@@ -1047,49 +1152,7 @@
         <w:rPr>
           <w:lang w:val="es-ES"/>
         </w:rPr>
-        <w:t xml:space="preserve"> (0 </w:t>
-      </w:r>
-      <w:proofErr w:type="spellStart"/>
-      <w:r>
-        <w:rPr>
-          <w:lang w:val="es-ES"/>
-        </w:rPr>
-        <w:t>ó</w:t>
-      </w:r>
-      <w:proofErr w:type="spellEnd"/>
-      <w:r>
-        <w:rPr>
-          <w:lang w:val="es-ES"/>
-        </w:rPr>
-        <w:t xml:space="preserve"> 1) y los colores corresponden a los </w:t>
-      </w:r>
-      <w:proofErr w:type="spellStart"/>
-      <w:r>
-        <w:rPr>
-          <w:lang w:val="es-ES"/>
-        </w:rPr>
-        <w:t>clusters</w:t>
-      </w:r>
-      <w:proofErr w:type="spellEnd"/>
-      <w:r>
-        <w:rPr>
-          <w:lang w:val="es-ES"/>
-        </w:rPr>
-        <w:t xml:space="preserve"> asignados, así como la distancia </w:t>
-      </w:r>
-      <w:proofErr w:type="spellStart"/>
-      <w:r>
-        <w:rPr>
-          <w:lang w:val="es-ES"/>
-        </w:rPr>
-        <w:t>euclídea</w:t>
-      </w:r>
-      <w:proofErr w:type="spellEnd"/>
-      <w:r>
-        <w:rPr>
-          <w:lang w:val="es-ES"/>
-        </w:rPr>
-        <w:t xml:space="preserve"> y la puntuación de cada término.</w:t>
+        <w:t xml:space="preserve"> asignados, así como la distancia euclídea y la puntuación de cada término.</w:t>
       </w:r>
     </w:p>
     <w:p>
@@ -1101,7 +1164,7 @@
       <w:r>
         <w:rPr>
           <w:noProof/>
-          <w:lang w:eastAsia="fr-FR"/>
+          <w:lang w:val="es-ES" w:eastAsia="es-ES"/>
         </w:rPr>
         <w:drawing>
           <wp:inline distT="0" distB="0" distL="0" distR="0" wp14:anchorId="5D3FC527" wp14:editId="727B60E7">
@@ -1151,7 +1214,7 @@
       <w:r>
         <w:rPr>
           <w:noProof/>
-          <w:lang w:eastAsia="fr-FR"/>
+          <w:lang w:val="es-ES" w:eastAsia="es-ES"/>
         </w:rPr>
         <w:lastRenderedPageBreak/>
         <w:drawing>
@@ -1222,7 +1285,128 @@
         <w:rPr>
           <w:lang w:val="es-ES"/>
         </w:rPr>
-        <w:t xml:space="preserve"> (2</w:t>
+        <w:t xml:space="preserve"> (2 </w:t>
+      </w:r>
+      <w:proofErr w:type="spellStart"/>
+      <w:r>
+        <w:rPr>
+          <w:lang w:val="es-ES"/>
+        </w:rPr>
+        <w:t>clusters</w:t>
+      </w:r>
+      <w:proofErr w:type="spellEnd"/>
+      <w:r>
+        <w:rPr>
+          <w:lang w:val="es-ES"/>
+        </w:rPr>
+        <w:t xml:space="preserve"> con K-media</w:t>
+      </w:r>
+      <w:r>
+        <w:rPr>
+          <w:lang w:val="es-ES"/>
+        </w:rPr>
+        <w:t>)</w:t>
+      </w:r>
+    </w:p>
+    <w:p>
+      <w:pPr>
+        <w:rPr>
+          <w:b/>
+          <w:lang w:val="es-ES"/>
+        </w:rPr>
+      </w:pPr>
+      <w:r>
+        <w:rPr>
+          <w:b/>
+          <w:lang w:val="es-ES"/>
+        </w:rPr>
+        <w:t>Conclusiones:</w:t>
+      </w:r>
+    </w:p>
+    <w:p>
+      <w:pPr>
+        <w:rPr>
+          <w:lang w:val="es-ES"/>
+        </w:rPr>
+      </w:pPr>
+      <w:r>
+        <w:rPr>
+          <w:lang w:val="es-ES"/>
+        </w:rPr>
+        <w:t xml:space="preserve">Ya no es posible crear </w:t>
+      </w:r>
+      <w:proofErr w:type="spellStart"/>
+      <w:r>
+        <w:rPr>
+          <w:lang w:val="es-ES"/>
+        </w:rPr>
+        <w:t>clusters</w:t>
+      </w:r>
+      <w:proofErr w:type="spellEnd"/>
+      <w:r>
+        <w:rPr>
+          <w:lang w:val="es-ES"/>
+        </w:rPr>
+        <w:t xml:space="preserve"> a partir de 6 </w:t>
+      </w:r>
+      <w:proofErr w:type="spellStart"/>
+      <w:r>
+        <w:rPr>
+          <w:lang w:val="es-ES"/>
+        </w:rPr>
+        <w:t>clusters</w:t>
+      </w:r>
+      <w:proofErr w:type="spellEnd"/>
+      <w:r>
+        <w:rPr>
+          <w:lang w:val="es-ES"/>
+        </w:rPr>
+        <w:t xml:space="preserve">, </w:t>
+      </w:r>
+      <w:r>
+        <w:rPr>
+          <w:lang w:val="es-ES"/>
+        </w:rPr>
+        <w:t>debido a</w:t>
+      </w:r>
+      <w:r>
+        <w:rPr>
+          <w:lang w:val="es-ES"/>
+        </w:rPr>
+        <w:t xml:space="preserve"> los parámetros elegidos o </w:t>
+      </w:r>
+      <w:r>
+        <w:rPr>
+          <w:lang w:val="es-ES"/>
+        </w:rPr>
+        <w:t xml:space="preserve">a ya no ser posible dividir más los </w:t>
+      </w:r>
+      <w:proofErr w:type="spellStart"/>
+      <w:r>
+        <w:rPr>
+          <w:lang w:val="es-ES"/>
+        </w:rPr>
+        <w:t>clusters</w:t>
+      </w:r>
+      <w:proofErr w:type="spellEnd"/>
+      <w:r>
+        <w:rPr>
+          <w:lang w:val="es-ES"/>
+        </w:rPr>
+        <w:t>.</w:t>
+      </w:r>
+    </w:p>
+    <w:p>
+      <w:pPr>
+        <w:rPr>
+          <w:lang w:val="es-ES"/>
+        </w:rPr>
+      </w:pPr>
+      <w:r>
+        <w:rPr>
+          <w:lang w:val="es-ES"/>
+        </w:rPr>
+        <w:t>Los términos que no tienen significado generalmente se agrupan en el mismo grupo, esto podría ser una idea para crear una lista de palabras reservadas que sería específica para el corpus estudiado.</w:t>
       </w:r>
       <w:r>
         <w:rPr>
@@ -1230,117 +1414,8 @@
         </w:rPr>
         <w:t xml:space="preserve"> </w:t>
       </w:r>
-      <w:proofErr w:type="spellStart"/>
-      <w:r>
-        <w:rPr>
-          <w:lang w:val="es-ES"/>
-        </w:rPr>
-        <w:t>clusters</w:t>
-      </w:r>
-      <w:proofErr w:type="spellEnd"/>
-      <w:r>
-        <w:rPr>
-          <w:lang w:val="es-ES"/>
-        </w:rPr>
-        <w:t xml:space="preserve"> con K-media</w:t>
-      </w:r>
-      <w:r>
-        <w:rPr>
-          <w:lang w:val="es-ES"/>
-        </w:rPr>
-        <w:t>)</w:t>
-      </w:r>
-    </w:p>
-    <w:p>
-      <w:pPr>
-        <w:rPr>
-          <w:b/>
-          <w:lang w:val="es-ES"/>
-        </w:rPr>
-      </w:pPr>
       <w:bookmarkStart w:id="0" w:name="_GoBack"/>
       <w:bookmarkEnd w:id="0"/>
-      <w:r>
-        <w:rPr>
-          <w:b/>
-          <w:lang w:val="es-ES"/>
-        </w:rPr>
-        <w:t>Conclusiones:</w:t>
-      </w:r>
-    </w:p>
-    <w:p>
-      <w:pPr>
-        <w:rPr>
-          <w:lang w:val="es-ES"/>
-        </w:rPr>
-      </w:pPr>
-      <w:r>
-        <w:rPr>
-          <w:lang w:val="es-ES"/>
-        </w:rPr>
-        <w:t xml:space="preserve">Ya no es posible crear </w:t>
-      </w:r>
-      <w:proofErr w:type="spellStart"/>
-      <w:r>
-        <w:rPr>
-          <w:lang w:val="es-ES"/>
-        </w:rPr>
-        <w:t>clusters</w:t>
-      </w:r>
-      <w:proofErr w:type="spellEnd"/>
-      <w:r>
-        <w:rPr>
-          <w:lang w:val="es-ES"/>
-        </w:rPr>
-        <w:t xml:space="preserve"> a partir de 6 </w:t>
-      </w:r>
-      <w:proofErr w:type="spellStart"/>
-      <w:r>
-        <w:rPr>
-          <w:lang w:val="es-ES"/>
-        </w:rPr>
-        <w:t>clusters</w:t>
-      </w:r>
-      <w:proofErr w:type="spellEnd"/>
-      <w:r>
-        <w:rPr>
-          <w:lang w:val="es-ES"/>
-        </w:rPr>
-        <w:t xml:space="preserve">, las razones pueden ser los parámetros elegidos o ya no es posible dividir los </w:t>
-      </w:r>
-      <w:proofErr w:type="spellStart"/>
-      <w:r>
-        <w:rPr>
-          <w:lang w:val="es-ES"/>
-        </w:rPr>
-        <w:t>clusters</w:t>
-      </w:r>
-      <w:proofErr w:type="spellEnd"/>
-      <w:r>
-        <w:rPr>
-          <w:lang w:val="es-ES"/>
-        </w:rPr>
-        <w:t>.</w:t>
-      </w:r>
-    </w:p>
-    <w:p>
-      <w:pPr>
-        <w:rPr>
-          <w:lang w:val="es-ES"/>
-        </w:rPr>
-      </w:pPr>
-      <w:r>
-        <w:rPr>
-          <w:lang w:val="es-ES"/>
-        </w:rPr>
-        <w:t>Los términos que no tienen significado generalmente se agrupan en el mismo grupo, esto podría ser una idea para crear una lista de palabras reservadas que sería específica para el corpus estudiado.</w:t>
-      </w:r>
-      <w:r>
-        <w:rPr>
-          <w:lang w:val="es-ES"/>
-        </w:rPr>
-        <w:t xml:space="preserve"> </w:t>
-      </w:r>
     </w:p>
     <w:sectPr>
       <w:pgSz w:w="11906" w:h="16838"/>
@@ -1746,13 +1821,13 @@
     <w:name w:val="Normal"/>
     <w:qFormat/>
   </w:style>
-  <w:style w:type="character" w:default="1" w:styleId="Policepardfaut">
+  <w:style w:type="character" w:default="1" w:styleId="Tipodeletrapredefinidodopargrafo">
     <w:name w:val="Default Paragraph Font"/>
     <w:uiPriority w:val="1"/>
     <w:semiHidden/>
     <w:unhideWhenUsed/>
   </w:style>
-  <w:style w:type="table" w:default="1" w:styleId="TableauNormal">
+  <w:style w:type="table" w:default="1" w:styleId="Tabelanormal">
     <w:name w:val="Normal Table"/>
     <w:uiPriority w:val="99"/>
     <w:semiHidden/>
@@ -1767,7 +1842,7 @@
       </w:tblCellMar>
     </w:tblPr>
   </w:style>
-  <w:style w:type="numbering" w:default="1" w:styleId="Aucuneliste">
+  <w:style w:type="numbering" w:default="1" w:styleId="Semlista">
     <w:name w:val="No List"/>
     <w:uiPriority w:val="99"/>
     <w:semiHidden/>
@@ -1775,12 +1850,12 @@
   </w:style>
   <w:style w:type="character" w:customStyle="1" w:styleId="lang-en">
     <w:name w:val="lang-en"/>
-    <w:basedOn w:val="Policepardfaut"/>
+    <w:basedOn w:val="Tipodeletrapredefinidodopargrafo"/>
     <w:rsid w:val="00CA4A94"/>
   </w:style>
-  <w:style w:type="character" w:styleId="Lienhypertexte">
+  <w:style w:type="character" w:styleId="Hiperligao">
     <w:name w:val="Hyperlink"/>
-    <w:basedOn w:val="Policepardfaut"/>
+    <w:basedOn w:val="Tipodeletrapredefinidodopargrafo"/>
     <w:uiPriority w:val="99"/>
     <w:unhideWhenUsed/>
     <w:rsid w:val="00CA4A94"/>

</xml_diff>